<commit_message>
feat/mdd: add rc-de to workflow
</commit_message>
<xml_diff>
--- a/csv_parser/out/RC-DE/RC-DE.schema.docx
+++ b/csv_parser/out/RC-DE/RC-DE.schema.docx
@@ -7,153 +7,7 @@
         <w:pStyle w:val="Heading1"/>
       </w:pPr>
       <w:r>
-        <w:t>Objet distributionElementWrapper (DistributionElement)</w:t>
-      </w:r>
-    </w:p>
-    <w:tbl>
-      <w:tblPr>
-        <w:tblStyle w:val="MediumShading1-Accent1"/>
-        <w:tblW w:type="auto" w:w="0"/>
-        <w:tblLayout w:type="fixed"/>
-        <w:tblLook w:firstColumn="1" w:firstRow="1" w:lastColumn="0" w:lastRow="0" w:noHBand="0" w:noVBand="1" w:val="04A0"/>
-      </w:tblPr>
-      <w:tblGrid>
-        <w:gridCol w:w="2040"/>
-        <w:gridCol w:w="2040"/>
-        <w:gridCol w:w="2040"/>
-        <w:gridCol w:w="2040"/>
-        <w:gridCol w:w="2040"/>
-        <w:gridCol w:w="2040"/>
-      </w:tblGrid>
-      <w:tr>
-        <w:tc>
-          <w:tcPr>
-            <w:tcW w:type="dxa" w:w="1701"/>
-          </w:tcPr>
-          <w:p>
-            <w:r>
-              <w:t>Nom de balise</w:t>
-            </w:r>
-          </w:p>
-        </w:tc>
-        <w:tc>
-          <w:tcPr>
-            <w:tcW w:type="dxa" w:w="1984"/>
-          </w:tcPr>
-          <w:p>
-            <w:r>
-              <w:t>Champ correspondant</w:t>
-            </w:r>
-          </w:p>
-        </w:tc>
-        <w:tc>
-          <w:tcPr>
-            <w:tcW w:type="dxa" w:w="1134"/>
-          </w:tcPr>
-          <w:p>
-            <w:r>
-              <w:t>Format</w:t>
-            </w:r>
-          </w:p>
-        </w:tc>
-        <w:tc>
-          <w:tcPr>
-            <w:tcW w:type="dxa" w:w="1417"/>
-          </w:tcPr>
-          <w:p>
-            <w:r>
-              <w:t>Cardinalité</w:t>
-            </w:r>
-          </w:p>
-        </w:tc>
-        <w:tc>
-          <w:tcPr>
-            <w:tcW w:type="dxa" w:w="4535"/>
-          </w:tcPr>
-          <w:p>
-            <w:r>
-              <w:t>Description</w:t>
-            </w:r>
-          </w:p>
-        </w:tc>
-        <w:tc>
-          <w:tcPr>
-            <w:tcW w:type="dxa" w:w="1701"/>
-          </w:tcPr>
-          <w:p>
-            <w:r>
-              <w:t>Exemple</w:t>
-            </w:r>
-          </w:p>
-        </w:tc>
-      </w:tr>
-      <w:tr>
-        <w:tc>
-          <w:tcPr>
-            <w:tcW w:type="dxa" w:w="1701"/>
-          </w:tcPr>
-          <w:p>
-            <w:r>
-              <w:t>distributionElement</w:t>
-            </w:r>
-          </w:p>
-        </w:tc>
-        <w:tc>
-          <w:tcPr>
-            <w:tcW w:type="dxa" w:w="1984"/>
-          </w:tcPr>
-          <w:p>
-            <w:r>
-              <w:t>Objet DistributionElement</w:t>
-            </w:r>
-          </w:p>
-        </w:tc>
-        <w:tc>
-          <w:tcPr>
-            <w:tcW w:type="dxa" w:w="1134"/>
-          </w:tcPr>
-          <w:p>
-            <w:r>
-              <w:t>cf. type distributionElement</w:t>
-            </w:r>
-          </w:p>
-        </w:tc>
-        <w:tc>
-          <w:tcPr>
-            <w:tcW w:type="dxa" w:w="1417"/>
-          </w:tcPr>
-          <w:p>
-            <w:r>
-              <w:t>1..1</w:t>
-            </w:r>
-          </w:p>
-        </w:tc>
-        <w:tc>
-          <w:tcPr>
-            <w:tcW w:type="dxa" w:w="4535"/>
-          </w:tcPr>
-          <w:p>
-            <w:r>
-              <w:t>Object DistributionElement</w:t>
-            </w:r>
-          </w:p>
-        </w:tc>
-        <w:tc>
-          <w:tcPr>
-            <w:tcW w:type="dxa" w:w="1701"/>
-          </w:tcPr>
-          <w:p>
-            <w:r/>
-          </w:p>
-        </w:tc>
-      </w:tr>
-    </w:tbl>
-    <w:p>
-      <w:pPr>
-        <w:pStyle w:val="Heading1"/>
-      </w:pPr>
-      <w:r>
-        <w:t>Type distributionElement</w:t>
+        <w:t>DistributionElement</w:t>
       </w:r>
     </w:p>
     <w:tbl>
@@ -280,7 +134,16 @@
           </w:tcPr>
           <w:p>
             <w:r>
-              <w:t>I</w:t>
+              <w:t xml:space="preserve">Identifiant partagé de l'affaire/dossier, généré une seule fois par le système du partenaire qui recoit la primo-demande de secours (créateur du dossier). </w:t>
+              <w:br/>
+              <w:t xml:space="preserve">Il est valorisé comme suit lors de sa création : </w:t>
+              <w:br/>
+              <w:t>{pays}.{domaine}.{organisation}.{senderCaseId}</w:t>
+              <w:br/>
+              <w:br/>
+              <w:t>Il doit pouvoir être généré de façon décentralisée et ne présenter aucune ambiguïté.</w:t>
+              <w:br/>
+              <w:t xml:space="preserve"> Il doit être unique dans l'ensemble des systèmes : le numéro de dossier fourni par celui qui génère l'identifiant partagé doit donc être un numéro unique dans son système.</w:t>
             </w:r>
           </w:p>
         </w:tc>
@@ -444,7 +307,7 @@
             <w:r>
               <w:t>string</w:t>
               <w:br/>
-              <w:t>(ENUM: REPORT, UPDATE, CANCEL, ACK, ERROR)</w:t>
+              <w:t>(ENUM: Report, Update, Cancel, Ack, Error)</w:t>
             </w:r>
           </w:p>
         </w:tc>
@@ -508,7 +371,7 @@
             <w:r>
               <w:t>string</w:t>
               <w:br/>
-              <w:t>(ENUM: ACTUAL, EXERCISE, SYSTEM)</w:t>
+              <w:t>(ENUM: Actual, Exercise, System)</w:t>
             </w:r>
           </w:p>
         </w:tc>
@@ -550,7 +413,7 @@
           </w:tcPr>
           <w:p>
             <w:r>
-              <w:t>recipients</w:t>
+              <w:t>recipient</w:t>
             </w:r>
           </w:p>
         </w:tc>
@@ -560,7 +423,7 @@
           </w:tcPr>
           <w:p>
             <w:r>
-              <w:t>Systèmes destinataires</w:t>
+              <w:t>Système destinataire</w:t>
             </w:r>
           </w:p>
         </w:tc>
@@ -609,7 +472,7 @@
         <w:pStyle w:val="Heading1"/>
       </w:pPr>
       <w:r>
-        <w:t>Type sender</w:t>
+        <w:t>sender</w:t>
       </w:r>
     </w:p>
     <w:tbl>
@@ -833,7 +696,7 @@
         <w:pStyle w:val="Heading1"/>
       </w:pPr>
       <w:r>
-        <w:t>Type recipient</w:t>
+        <w:t>recipient</w:t>
       </w:r>
     </w:p>
     <w:tbl>
@@ -1047,154 +910,6 @@
           <w:p>
             <w:r>
               <w:t>sge:samu-77</w:t>
-            </w:r>
-          </w:p>
-        </w:tc>
-      </w:tr>
-      <w:tr>
-        <w:tc>
-          <w:tcPr>
-            <w:tcW w:type="dxa" w:w="1701"/>
-          </w:tcPr>
-          <w:p>
-            <w:r>
-              <w:t>reason</w:t>
-            </w:r>
-          </w:p>
-        </w:tc>
-        <w:tc>
-          <w:tcPr>
-            <w:tcW w:type="dxa" w:w="1984"/>
-          </w:tcPr>
-          <w:p>
-            <w:r>
-              <w:t>Raison de partage avec le système destinataire</w:t>
-            </w:r>
-          </w:p>
-        </w:tc>
-        <w:tc>
-          <w:tcPr>
-            <w:tcW w:type="dxa" w:w="1134"/>
-          </w:tcPr>
-          <w:p>
-            <w:r>
-              <w:t>string</w:t>
-              <w:br/>
-              <w:t>(ENUM: INFORMATION, GENERAL, CONCERN, REPONSE, DEMANDE)</w:t>
-            </w:r>
-          </w:p>
-        </w:tc>
-        <w:tc>
-          <w:tcPr>
-            <w:tcW w:type="dxa" w:w="1417"/>
-          </w:tcPr>
-          <w:p>
-            <w:r>
-              <w:t>1..1</w:t>
-            </w:r>
-          </w:p>
-        </w:tc>
-        <w:tc>
-          <w:tcPr>
-            <w:tcW w:type="dxa" w:w="4535"/>
-          </w:tcPr>
-          <w:p>
-            <w:r>
-              <w:t>Raison motivant l'envoi du présent message au partenaire :</w:t>
-              <w:br/>
-              <w:t>PROPOSITION :</w:t>
-              <w:br/>
-              <w:t>- INFORMATION : le message est transmis à titre informatif</w:t>
-              <w:br/>
-              <w:t>- GENERAL : le message est transmis à l'ensemble des partenaires sans distinction</w:t>
-              <w:br/>
-              <w:t>- CONCERN : le message concerne spécifiquement la force du système destinataire</w:t>
-              <w:br/>
-              <w:t>- REPONSE : le message est émis en réponse à un message précédent</w:t>
-              <w:br/>
-              <w:t>- DEMANDE : le message est associé à une demande concernant spécifiquement la force partenaire</w:t>
-            </w:r>
-          </w:p>
-        </w:tc>
-        <w:tc>
-          <w:tcPr>
-            <w:tcW w:type="dxa" w:w="1701"/>
-          </w:tcPr>
-          <w:p>
-            <w:r>
-              <w:t>INFORMATION</w:t>
-            </w:r>
-          </w:p>
-        </w:tc>
-      </w:tr>
-      <w:tr>
-        <w:tc>
-          <w:tcPr>
-            <w:tcW w:type="dxa" w:w="1701"/>
-          </w:tcPr>
-          <w:p>
-            <w:r>
-              <w:t>source</w:t>
-            </w:r>
-          </w:p>
-        </w:tc>
-        <w:tc>
-          <w:tcPr>
-            <w:tcW w:type="dxa" w:w="1984"/>
-          </w:tcPr>
-          <w:p>
-            <w:r>
-              <w:t>Source d'émission</w:t>
-            </w:r>
-          </w:p>
-        </w:tc>
-        <w:tc>
-          <w:tcPr>
-            <w:tcW w:type="dxa" w:w="1134"/>
-          </w:tcPr>
-          <w:p>
-            <w:r>
-              <w:t>string</w:t>
-              <w:br/>
-              <w:t>(ENUM: ABONNEMENT, MANUEL, REPONSE)</w:t>
-            </w:r>
-          </w:p>
-        </w:tc>
-        <w:tc>
-          <w:tcPr>
-            <w:tcW w:type="dxa" w:w="1417"/>
-          </w:tcPr>
-          <w:p>
-            <w:r>
-              <w:t>0..1</w:t>
-            </w:r>
-          </w:p>
-        </w:tc>
-        <w:tc>
-          <w:tcPr>
-            <w:tcW w:type="dxa" w:w="4535"/>
-          </w:tcPr>
-          <w:p>
-            <w:r>
-              <w:t>Indique la source déclenchant l'envoi du présent message au système destinataire.</w:t>
-              <w:br/>
-              <w:t>PROPOSITION :</w:t>
-              <w:br/>
-              <w:t>- ABONNEMENT : le système destinataire est abonné aux alertes concernant le système partenaire</w:t>
-              <w:br/>
-              <w:t>- MANUEL : le système partenaire a déclenché un envoi manuel du message</w:t>
-              <w:br/>
-              <w:t>- REPONSE : le message est envoyé dans le cadre d'une réponse aux système partenaire</w:t>
-            </w:r>
-          </w:p>
-        </w:tc>
-        <w:tc>
-          <w:tcPr>
-            <w:tcW w:type="dxa" w:w="1701"/>
-          </w:tcPr>
-          <w:p>
-            <w:r>
-              <w:t>ABONNEMENT</w:t>
             </w:r>
           </w:p>
         </w:tc>

</xml_diff>

<commit_message>
feat/csv-parser: allow additional properties at root level of rc-de
</commit_message>
<xml_diff>
--- a/csv_parser/out/RC-DE/RC-DE.schema.docx
+++ b/csv_parser/out/RC-DE/RC-DE.schema.docx
@@ -83,6 +83,833 @@
           <w:p>
             <w:r>
               <w:t>Exemple</w:t>
+            </w:r>
+          </w:p>
+        </w:tc>
+      </w:tr>
+      <w:tr>
+        <w:tc>
+          <w:tcPr>
+            <w:tcW w:type="dxa" w:w="1701"/>
+          </w:tcPr>
+          <w:p>
+            <w:r>
+              <w:t>messageId</w:t>
+            </w:r>
+          </w:p>
+        </w:tc>
+        <w:tc>
+          <w:tcPr>
+            <w:tcW w:type="dxa" w:w="1984"/>
+          </w:tcPr>
+          <w:p>
+            <w:r>
+              <w:t>Identifiant du message</w:t>
+            </w:r>
+          </w:p>
+        </w:tc>
+        <w:tc>
+          <w:tcPr>
+            <w:tcW w:type="dxa" w:w="1134"/>
+          </w:tcPr>
+          <w:p>
+            <w:r>
+              <w:t>string</w:t>
+            </w:r>
+          </w:p>
+        </w:tc>
+        <w:tc>
+          <w:tcPr>
+            <w:tcW w:type="dxa" w:w="1417"/>
+          </w:tcPr>
+          <w:p>
+            <w:r>
+              <w:t>1..1</w:t>
+            </w:r>
+          </w:p>
+        </w:tc>
+        <w:tc>
+          <w:tcPr>
+            <w:tcW w:type="dxa" w:w="4535"/>
+          </w:tcPr>
+          <w:p>
+            <w:r>
+              <w:t xml:space="preserve">Identifiant partagé de l'affaire/dossier, généré une seule fois par le système du partenaire qui recoit la primo-demande de secours (créateur du dossier). </w:t>
+              <w:br/>
+              <w:t xml:space="preserve">Il est valorisé comme suit lors de sa création : </w:t>
+              <w:br/>
+              <w:t>{pays}.{domaine}.{organisation}.{senderCaseId}</w:t>
+              <w:br/>
+              <w:br/>
+              <w:t>Il doit pouvoir être généré de façon décentralisée et ne présenter aucune ambiguïté.</w:t>
+              <w:br/>
+              <w:t xml:space="preserve"> Il doit être unique dans l'ensemble des systèmes : le numéro de dossier fourni par celui qui génère l'identifiant partagé doit donc être un numéro unique dans son système.</w:t>
+            </w:r>
+          </w:p>
+        </w:tc>
+        <w:tc>
+          <w:tcPr>
+            <w:tcW w:type="dxa" w:w="1701"/>
+          </w:tcPr>
+          <w:p>
+            <w:r>
+              <w:t>d350c9d2-9d76-4568-b0b7-a747ffadc949</w:t>
+            </w:r>
+          </w:p>
+        </w:tc>
+      </w:tr>
+      <w:tr>
+        <w:tc>
+          <w:tcPr>
+            <w:tcW w:type="dxa" w:w="1701"/>
+          </w:tcPr>
+          <w:p>
+            <w:r>
+              <w:t>sender</w:t>
+            </w:r>
+          </w:p>
+        </w:tc>
+        <w:tc>
+          <w:tcPr>
+            <w:tcW w:type="dxa" w:w="1984"/>
+          </w:tcPr>
+          <w:p>
+            <w:r>
+              <w:t>Système émetteur</w:t>
+            </w:r>
+          </w:p>
+        </w:tc>
+        <w:tc>
+          <w:tcPr>
+            <w:tcW w:type="dxa" w:w="1134"/>
+          </w:tcPr>
+          <w:p>
+            <w:r>
+              <w:t>cf. type sender</w:t>
+            </w:r>
+          </w:p>
+        </w:tc>
+        <w:tc>
+          <w:tcPr>
+            <w:tcW w:type="dxa" w:w="1417"/>
+          </w:tcPr>
+          <w:p>
+            <w:r>
+              <w:t>1..1</w:t>
+            </w:r>
+          </w:p>
+        </w:tc>
+        <w:tc>
+          <w:tcPr>
+            <w:tcW w:type="dxa" w:w="4535"/>
+          </w:tcPr>
+          <w:p>
+            <w:r>
+              <w:t>Objet contenant les données relatives au système à l'origine du message. Les messages NexSIS peuvent être émis par des systèmes distincts des systèmes à l'origine des alertes.</w:t>
+            </w:r>
+          </w:p>
+        </w:tc>
+        <w:tc>
+          <w:tcPr>
+            <w:tcW w:type="dxa" w:w="1701"/>
+          </w:tcPr>
+          <w:p>
+            <w:r/>
+          </w:p>
+        </w:tc>
+      </w:tr>
+      <w:tr>
+        <w:tc>
+          <w:tcPr>
+            <w:tcW w:type="dxa" w:w="1701"/>
+          </w:tcPr>
+          <w:p>
+            <w:r>
+              <w:t>sentAt</w:t>
+            </w:r>
+          </w:p>
+        </w:tc>
+        <w:tc>
+          <w:tcPr>
+            <w:tcW w:type="dxa" w:w="1984"/>
+          </w:tcPr>
+          <w:p>
+            <w:r>
+              <w:t>Horodatage envoi message</w:t>
+            </w:r>
+          </w:p>
+        </w:tc>
+        <w:tc>
+          <w:tcPr>
+            <w:tcW w:type="dxa" w:w="1134"/>
+          </w:tcPr>
+          <w:p>
+            <w:r>
+              <w:t>datetime</w:t>
+            </w:r>
+          </w:p>
+        </w:tc>
+        <w:tc>
+          <w:tcPr>
+            <w:tcW w:type="dxa" w:w="1417"/>
+          </w:tcPr>
+          <w:p>
+            <w:r>
+              <w:t>1..1</w:t>
+            </w:r>
+          </w:p>
+        </w:tc>
+        <w:tc>
+          <w:tcPr>
+            <w:tcW w:type="dxa" w:w="4535"/>
+          </w:tcPr>
+          <w:p>
+            <w:r>
+              <w:t>Groupe date heure de début de partage lié à l'envoi du message. Il doit  être cohérent avec le champ &lt;dateTimeSent&gt; de l'enveloppe EDXL (voir DST).  L'indicateur de fuseau horaire Z ne doit pas être utilisé. Le fuseau horaire pour UTC doit être représenté par '-00:00'</w:t>
+            </w:r>
+          </w:p>
+        </w:tc>
+        <w:tc>
+          <w:tcPr>
+            <w:tcW w:type="dxa" w:w="1701"/>
+          </w:tcPr>
+          <w:p>
+            <w:r/>
+          </w:p>
+        </w:tc>
+      </w:tr>
+      <w:tr>
+        <w:tc>
+          <w:tcPr>
+            <w:tcW w:type="dxa" w:w="1701"/>
+          </w:tcPr>
+          <w:p>
+            <w:r>
+              <w:t>kind</w:t>
+            </w:r>
+          </w:p>
+        </w:tc>
+        <w:tc>
+          <w:tcPr>
+            <w:tcW w:type="dxa" w:w="1984"/>
+          </w:tcPr>
+          <w:p>
+            <w:r>
+              <w:t>Type de message</w:t>
+            </w:r>
+          </w:p>
+        </w:tc>
+        <w:tc>
+          <w:tcPr>
+            <w:tcW w:type="dxa" w:w="1134"/>
+          </w:tcPr>
+          <w:p>
+            <w:r>
+              <w:t>string</w:t>
+              <w:br/>
+              <w:t>(ENUM: Report, Update, Cancel, Ack, Error)</w:t>
+            </w:r>
+          </w:p>
+        </w:tc>
+        <w:tc>
+          <w:tcPr>
+            <w:tcW w:type="dxa" w:w="1417"/>
+          </w:tcPr>
+          <w:p>
+            <w:r>
+              <w:t>1..1</w:t>
+            </w:r>
+          </w:p>
+        </w:tc>
+        <w:tc>
+          <w:tcPr>
+            <w:tcW w:type="dxa" w:w="4535"/>
+          </w:tcPr>
+          <w:p>
+            <w:r>
+              <w:t>Prend la valeur &lt;distributionKind de l'enveloppe EDXL (voir DST)</w:t>
+            </w:r>
+          </w:p>
+        </w:tc>
+        <w:tc>
+          <w:tcPr>
+            <w:tcW w:type="dxa" w:w="1701"/>
+          </w:tcPr>
+          <w:p>
+            <w:r>
+              <w:t>ALERT</w:t>
+            </w:r>
+          </w:p>
+        </w:tc>
+      </w:tr>
+      <w:tr>
+        <w:tc>
+          <w:tcPr>
+            <w:tcW w:type="dxa" w:w="1701"/>
+          </w:tcPr>
+          <w:p>
+            <w:r>
+              <w:t>status</w:t>
+            </w:r>
+          </w:p>
+        </w:tc>
+        <w:tc>
+          <w:tcPr>
+            <w:tcW w:type="dxa" w:w="1984"/>
+          </w:tcPr>
+          <w:p>
+            <w:r>
+              <w:t>Statut du message</w:t>
+            </w:r>
+          </w:p>
+        </w:tc>
+        <w:tc>
+          <w:tcPr>
+            <w:tcW w:type="dxa" w:w="1134"/>
+          </w:tcPr>
+          <w:p>
+            <w:r>
+              <w:t>string</w:t>
+              <w:br/>
+              <w:t>(ENUM: Actual, Exercise, System)</w:t>
+            </w:r>
+          </w:p>
+        </w:tc>
+        <w:tc>
+          <w:tcPr>
+            <w:tcW w:type="dxa" w:w="1417"/>
+          </w:tcPr>
+          <w:p>
+            <w:r>
+              <w:t>1..1</w:t>
+            </w:r>
+          </w:p>
+        </w:tc>
+        <w:tc>
+          <w:tcPr>
+            <w:tcW w:type="dxa" w:w="4535"/>
+          </w:tcPr>
+          <w:p>
+            <w:r>
+              <w:t>Prend la valeur &lt;distributionStatus&gt; de l'enveloppe EDXL (voir DST)</w:t>
+            </w:r>
+          </w:p>
+        </w:tc>
+        <w:tc>
+          <w:tcPr>
+            <w:tcW w:type="dxa" w:w="1701"/>
+          </w:tcPr>
+          <w:p>
+            <w:r>
+              <w:t>ACTUAL</w:t>
+            </w:r>
+          </w:p>
+        </w:tc>
+      </w:tr>
+      <w:tr>
+        <w:tc>
+          <w:tcPr>
+            <w:tcW w:type="dxa" w:w="1701"/>
+          </w:tcPr>
+          <w:p>
+            <w:r>
+              <w:t>recipient</w:t>
+            </w:r>
+          </w:p>
+        </w:tc>
+        <w:tc>
+          <w:tcPr>
+            <w:tcW w:type="dxa" w:w="1984"/>
+          </w:tcPr>
+          <w:p>
+            <w:r>
+              <w:t>Système destinataire</w:t>
+            </w:r>
+          </w:p>
+        </w:tc>
+        <w:tc>
+          <w:tcPr>
+            <w:tcW w:type="dxa" w:w="1134"/>
+          </w:tcPr>
+          <w:p>
+            <w:r>
+              <w:t>cf. type recipient</w:t>
+            </w:r>
+          </w:p>
+        </w:tc>
+        <w:tc>
+          <w:tcPr>
+            <w:tcW w:type="dxa" w:w="1417"/>
+          </w:tcPr>
+          <w:p>
+            <w:r>
+              <w:t>1..n</w:t>
+            </w:r>
+          </w:p>
+        </w:tc>
+        <w:tc>
+          <w:tcPr>
+            <w:tcW w:type="dxa" w:w="4535"/>
+          </w:tcPr>
+          <w:p>
+            <w:r>
+              <w:t>Objet contenant une liste de systèmes destinataires du message.</w:t>
+            </w:r>
+          </w:p>
+        </w:tc>
+        <w:tc>
+          <w:tcPr>
+            <w:tcW w:type="dxa" w:w="1701"/>
+          </w:tcPr>
+          <w:p>
+            <w:r/>
+          </w:p>
+        </w:tc>
+      </w:tr>
+    </w:tbl>
+    <w:p>
+      <w:pPr>
+        <w:pStyle w:val="Heading1"/>
+      </w:pPr>
+      <w:r>
+        <w:t>sender</w:t>
+      </w:r>
+    </w:p>
+    <w:tbl>
+      <w:tblPr>
+        <w:tblStyle w:val="MediumShading1-Accent1"/>
+        <w:tblW w:type="auto" w:w="0"/>
+        <w:tblLayout w:type="fixed"/>
+        <w:tblLook w:firstColumn="1" w:firstRow="1" w:lastColumn="0" w:lastRow="0" w:noHBand="0" w:noVBand="1" w:val="04A0"/>
+      </w:tblPr>
+      <w:tblGrid>
+        <w:gridCol w:w="2040"/>
+        <w:gridCol w:w="2040"/>
+        <w:gridCol w:w="2040"/>
+        <w:gridCol w:w="2040"/>
+        <w:gridCol w:w="2040"/>
+        <w:gridCol w:w="2040"/>
+      </w:tblGrid>
+      <w:tr>
+        <w:tc>
+          <w:tcPr>
+            <w:tcW w:type="dxa" w:w="1701"/>
+          </w:tcPr>
+          <w:p>
+            <w:r>
+              <w:t>Nom de balise</w:t>
+            </w:r>
+          </w:p>
+        </w:tc>
+        <w:tc>
+          <w:tcPr>
+            <w:tcW w:type="dxa" w:w="1984"/>
+          </w:tcPr>
+          <w:p>
+            <w:r>
+              <w:t>Champ correspondant</w:t>
+            </w:r>
+          </w:p>
+        </w:tc>
+        <w:tc>
+          <w:tcPr>
+            <w:tcW w:type="dxa" w:w="1134"/>
+          </w:tcPr>
+          <w:p>
+            <w:r>
+              <w:t>Format</w:t>
+            </w:r>
+          </w:p>
+        </w:tc>
+        <w:tc>
+          <w:tcPr>
+            <w:tcW w:type="dxa" w:w="1417"/>
+          </w:tcPr>
+          <w:p>
+            <w:r>
+              <w:t>Cardinalité</w:t>
+            </w:r>
+          </w:p>
+        </w:tc>
+        <w:tc>
+          <w:tcPr>
+            <w:tcW w:type="dxa" w:w="4535"/>
+          </w:tcPr>
+          <w:p>
+            <w:r>
+              <w:t>Description</w:t>
+            </w:r>
+          </w:p>
+        </w:tc>
+        <w:tc>
+          <w:tcPr>
+            <w:tcW w:type="dxa" w:w="1701"/>
+          </w:tcPr>
+          <w:p>
+            <w:r>
+              <w:t>Exemple</w:t>
+            </w:r>
+          </w:p>
+        </w:tc>
+      </w:tr>
+      <w:tr>
+        <w:tc>
+          <w:tcPr>
+            <w:tcW w:type="dxa" w:w="1701"/>
+          </w:tcPr>
+          <w:p>
+            <w:r>
+              <w:t>name</w:t>
+            </w:r>
+          </w:p>
+        </w:tc>
+        <w:tc>
+          <w:tcPr>
+            <w:tcW w:type="dxa" w:w="1984"/>
+          </w:tcPr>
+          <w:p>
+            <w:r>
+              <w:t>Nom du système emetteur</w:t>
+            </w:r>
+          </w:p>
+        </w:tc>
+        <w:tc>
+          <w:tcPr>
+            <w:tcW w:type="dxa" w:w="1134"/>
+          </w:tcPr>
+          <w:p>
+            <w:r>
+              <w:t>string</w:t>
+            </w:r>
+          </w:p>
+        </w:tc>
+        <w:tc>
+          <w:tcPr>
+            <w:tcW w:type="dxa" w:w="1417"/>
+          </w:tcPr>
+          <w:p>
+            <w:r>
+              <w:t>1..1</w:t>
+            </w:r>
+          </w:p>
+        </w:tc>
+        <w:tc>
+          <w:tcPr>
+            <w:tcW w:type="dxa" w:w="4535"/>
+          </w:tcPr>
+          <w:p>
+            <w:r>
+              <w:t>Identifiant technique du système emetteur</w:t>
+              <w:br/>
+              <w:t xml:space="preserve">Format : </w:t>
+              <w:br/>
+              <w:t>=&gt; Pour les SAMU : {nom solution LRM}-{clé de routage}</w:t>
+              <w:br/>
+              <w:t>où clé de routage désigne le nom de la clé de routage utilisée par le LRM pour les échanges et {nom solution LRM} est le nom donné par l'éditeur à sa solution (libre)</w:t>
+              <w:br/>
+              <w:t>=&gt; Pour NeXSIS : à définir {sga|sgo}-nexsis</w:t>
+            </w:r>
+          </w:p>
+        </w:tc>
+        <w:tc>
+          <w:tcPr>
+            <w:tcW w:type="dxa" w:w="1701"/>
+          </w:tcPr>
+          <w:p>
+            <w:r>
+              <w:t>sga-nexsis</w:t>
+            </w:r>
+          </w:p>
+        </w:tc>
+      </w:tr>
+      <w:tr>
+        <w:tc>
+          <w:tcPr>
+            <w:tcW w:type="dxa" w:w="1701"/>
+          </w:tcPr>
+          <w:p>
+            <w:r>
+              <w:t>URI</w:t>
+            </w:r>
+          </w:p>
+        </w:tc>
+        <w:tc>
+          <w:tcPr>
+            <w:tcW w:type="dxa" w:w="1984"/>
+          </w:tcPr>
+          <w:p>
+            <w:r>
+              <w:t>URI (identifiant technique)</w:t>
+            </w:r>
+          </w:p>
+        </w:tc>
+        <w:tc>
+          <w:tcPr>
+            <w:tcW w:type="dxa" w:w="1134"/>
+          </w:tcPr>
+          <w:p>
+            <w:r>
+              <w:t>string</w:t>
+            </w:r>
+          </w:p>
+        </w:tc>
+        <w:tc>
+          <w:tcPr>
+            <w:tcW w:type="dxa" w:w="1417"/>
+          </w:tcPr>
+          <w:p>
+            <w:r>
+              <w:t>1..1</w:t>
+            </w:r>
+          </w:p>
+        </w:tc>
+        <w:tc>
+          <w:tcPr>
+            <w:tcW w:type="dxa" w:w="4535"/>
+          </w:tcPr>
+          <w:p>
+            <w:r>
+              <w:t>uri du système. Permet d'identifier le vecteur utilisé par les échanges</w:t>
+              <w:br/>
+              <w:t>Format :</w:t>
+              <w:br/>
+              <w:t>=&gt; Pour les LRM : {nom éditeur}:{sender:name}</w:t>
+              <w:br/>
+              <w:t>=&gt; Pour NexSIS : sge:{sender:name}</w:t>
+            </w:r>
+          </w:p>
+        </w:tc>
+        <w:tc>
+          <w:tcPr>
+            <w:tcW w:type="dxa" w:w="1701"/>
+          </w:tcPr>
+          <w:p>
+            <w:r>
+              <w:t>sge:sga-nexsis</w:t>
+            </w:r>
+          </w:p>
+        </w:tc>
+      </w:tr>
+    </w:tbl>
+    <w:p>
+      <w:pPr>
+        <w:pStyle w:val="Heading1"/>
+      </w:pPr>
+      <w:r>
+        <w:t>recipient</w:t>
+      </w:r>
+    </w:p>
+    <w:tbl>
+      <w:tblPr>
+        <w:tblStyle w:val="MediumShading1-Accent1"/>
+        <w:tblW w:type="auto" w:w="0"/>
+        <w:tblLayout w:type="fixed"/>
+        <w:tblLook w:firstColumn="1" w:firstRow="1" w:lastColumn="0" w:lastRow="0" w:noHBand="0" w:noVBand="1" w:val="04A0"/>
+      </w:tblPr>
+      <w:tblGrid>
+        <w:gridCol w:w="2040"/>
+        <w:gridCol w:w="2040"/>
+        <w:gridCol w:w="2040"/>
+        <w:gridCol w:w="2040"/>
+        <w:gridCol w:w="2040"/>
+        <w:gridCol w:w="2040"/>
+      </w:tblGrid>
+      <w:tr>
+        <w:tc>
+          <w:tcPr>
+            <w:tcW w:type="dxa" w:w="1701"/>
+          </w:tcPr>
+          <w:p>
+            <w:r>
+              <w:t>Nom de balise</w:t>
+            </w:r>
+          </w:p>
+        </w:tc>
+        <w:tc>
+          <w:tcPr>
+            <w:tcW w:type="dxa" w:w="1984"/>
+          </w:tcPr>
+          <w:p>
+            <w:r>
+              <w:t>Champ correspondant</w:t>
+            </w:r>
+          </w:p>
+        </w:tc>
+        <w:tc>
+          <w:tcPr>
+            <w:tcW w:type="dxa" w:w="1134"/>
+          </w:tcPr>
+          <w:p>
+            <w:r>
+              <w:t>Format</w:t>
+            </w:r>
+          </w:p>
+        </w:tc>
+        <w:tc>
+          <w:tcPr>
+            <w:tcW w:type="dxa" w:w="1417"/>
+          </w:tcPr>
+          <w:p>
+            <w:r>
+              <w:t>Cardinalité</w:t>
+            </w:r>
+          </w:p>
+        </w:tc>
+        <w:tc>
+          <w:tcPr>
+            <w:tcW w:type="dxa" w:w="4535"/>
+          </w:tcPr>
+          <w:p>
+            <w:r>
+              <w:t>Description</w:t>
+            </w:r>
+          </w:p>
+        </w:tc>
+        <w:tc>
+          <w:tcPr>
+            <w:tcW w:type="dxa" w:w="1701"/>
+          </w:tcPr>
+          <w:p>
+            <w:r>
+              <w:t>Exemple</w:t>
+            </w:r>
+          </w:p>
+        </w:tc>
+      </w:tr>
+      <w:tr>
+        <w:tc>
+          <w:tcPr>
+            <w:tcW w:type="dxa" w:w="1701"/>
+          </w:tcPr>
+          <w:p>
+            <w:r>
+              <w:t>name</w:t>
+            </w:r>
+          </w:p>
+        </w:tc>
+        <w:tc>
+          <w:tcPr>
+            <w:tcW w:type="dxa" w:w="1984"/>
+          </w:tcPr>
+          <w:p>
+            <w:r>
+              <w:t>Identifiant technique du système destinataire</w:t>
+            </w:r>
+          </w:p>
+        </w:tc>
+        <w:tc>
+          <w:tcPr>
+            <w:tcW w:type="dxa" w:w="1134"/>
+          </w:tcPr>
+          <w:p>
+            <w:r>
+              <w:t>string</w:t>
+            </w:r>
+          </w:p>
+        </w:tc>
+        <w:tc>
+          <w:tcPr>
+            <w:tcW w:type="dxa" w:w="1417"/>
+          </w:tcPr>
+          <w:p>
+            <w:r>
+              <w:t>1..1</w:t>
+            </w:r>
+          </w:p>
+        </w:tc>
+        <w:tc>
+          <w:tcPr>
+            <w:tcW w:type="dxa" w:w="4535"/>
+          </w:tcPr>
+          <w:p>
+            <w:r>
+              <w:t>Identifiant technique du système emetteur</w:t>
+              <w:br/>
+              <w:t xml:space="preserve">Format : </w:t>
+              <w:br/>
+              <w:t>=&gt; Pour les SAMU : {clé de routage}-{nom solution LRM}</w:t>
+              <w:br/>
+              <w:t>où clé de routage désigne le nom de la clé de routage utilisée par le LRM pour les échanges et {nom solution LRM} est le nom donné par l'éditeur à sa solution (libre)</w:t>
+              <w:br/>
+              <w:t>=&gt; Pour NeXSIS : à définir {sga|sgo}-nexsis</w:t>
+            </w:r>
+          </w:p>
+        </w:tc>
+        <w:tc>
+          <w:tcPr>
+            <w:tcW w:type="dxa" w:w="1701"/>
+          </w:tcPr>
+          <w:p>
+            <w:r>
+              <w:t>samu-77</w:t>
+            </w:r>
+          </w:p>
+        </w:tc>
+      </w:tr>
+      <w:tr>
+        <w:tc>
+          <w:tcPr>
+            <w:tcW w:type="dxa" w:w="1701"/>
+          </w:tcPr>
+          <w:p>
+            <w:r>
+              <w:t>URI</w:t>
+            </w:r>
+          </w:p>
+        </w:tc>
+        <w:tc>
+          <w:tcPr>
+            <w:tcW w:type="dxa" w:w="1984"/>
+          </w:tcPr>
+          <w:p>
+            <w:r>
+              <w:t>URI (identifiant technique)</w:t>
+            </w:r>
+          </w:p>
+        </w:tc>
+        <w:tc>
+          <w:tcPr>
+            <w:tcW w:type="dxa" w:w="1134"/>
+          </w:tcPr>
+          <w:p>
+            <w:r>
+              <w:t>string</w:t>
+            </w:r>
+          </w:p>
+        </w:tc>
+        <w:tc>
+          <w:tcPr>
+            <w:tcW w:type="dxa" w:w="1417"/>
+          </w:tcPr>
+          <w:p>
+            <w:r>
+              <w:t>1..1</w:t>
+            </w:r>
+          </w:p>
+        </w:tc>
+        <w:tc>
+          <w:tcPr>
+            <w:tcW w:type="dxa" w:w="4535"/>
+          </w:tcPr>
+          <w:p>
+            <w:r>
+              <w:t>uri du système. Permet d'identifier le vecteur utilisé par les échanges</w:t>
+              <w:br/>
+              <w:t>Format :</w:t>
+              <w:br/>
+              <w:t>=&gt; Pour les LRM : sge:{recipient:name}</w:t>
+              <w:br/>
+              <w:t>=&gt; Pour NexSIS : sge:{recipient:name}</w:t>
+            </w:r>
+          </w:p>
+        </w:tc>
+        <w:tc>
+          <w:tcPr>
+            <w:tcW w:type="dxa" w:w="1701"/>
+          </w:tcPr>
+          <w:p>
+            <w:r>
+              <w:t>sge:samu-77</w:t>
             </w:r>
           </w:p>
         </w:tc>

</xml_diff>